<commit_message>
Create Pull Request with Reviewer Test
</commit_message>
<xml_diff>
--- a/Quiz 2 - COMP367 -301329283 Jasper Belenzo.docx
+++ b/Quiz 2 - COMP367 -301329283 Jasper Belenzo.docx
@@ -768,25 +768,7 @@
           <w:sz w:val="22"/>
           <w:szCs w:val="22"/>
         </w:rPr>
-        <w:t xml:space="preserve">Create a branch protection rule for </w:t>
-      </w:r>
-      <w:proofErr w:type="spellStart"/>
-      <w:r>
-        <w:rPr>
-          <w:rFonts w:ascii="Arial" w:hAnsi="Arial" w:cs="Arial"/>
-          <w:sz w:val="22"/>
-          <w:szCs w:val="22"/>
-        </w:rPr>
-        <w:t>TodoAPI</w:t>
-      </w:r>
-      <w:proofErr w:type="spellEnd"/>
-      <w:r>
-        <w:rPr>
-          <w:rFonts w:ascii="Arial" w:hAnsi="Arial" w:cs="Arial"/>
-          <w:sz w:val="22"/>
-          <w:szCs w:val="22"/>
-        </w:rPr>
-        <w:t xml:space="preserve"> repository in your account to ensure that no pull request can be merged without at least one member's approval [1 mark]</w:t>
+        <w:t>Create a branch protection rule for TodoAPI repository in your account to ensure that no pull request can be merged without at least one member's approval [1 mark]</w:t>
       </w:r>
     </w:p>
     <w:p>
@@ -1295,43 +1277,7 @@
           <w:sz w:val="22"/>
           <w:szCs w:val="22"/>
         </w:rPr>
-        <w:t xml:space="preserve">Add a collaborator (e.g., your </w:t>
-      </w:r>
-      <w:proofErr w:type="gramStart"/>
-      <w:r>
-        <w:rPr>
-          <w:rFonts w:ascii="Arial" w:hAnsi="Arial" w:cs="Arial"/>
-          <w:sz w:val="22"/>
-          <w:szCs w:val="22"/>
-        </w:rPr>
-        <w:t>another</w:t>
-      </w:r>
-      <w:proofErr w:type="gramEnd"/>
-      <w:r>
-        <w:rPr>
-          <w:rFonts w:ascii="Arial" w:hAnsi="Arial" w:cs="Arial"/>
-          <w:sz w:val="22"/>
-          <w:szCs w:val="22"/>
-        </w:rPr>
-        <w:t xml:space="preserve"> </w:t>
-      </w:r>
-      <w:proofErr w:type="spellStart"/>
-      <w:r>
-        <w:rPr>
-          <w:rFonts w:ascii="Arial" w:hAnsi="Arial" w:cs="Arial"/>
-          <w:sz w:val="22"/>
-          <w:szCs w:val="22"/>
-        </w:rPr>
-        <w:t>github</w:t>
-      </w:r>
-      <w:proofErr w:type="spellEnd"/>
-      <w:r>
-        <w:rPr>
-          <w:rFonts w:ascii="Arial" w:hAnsi="Arial" w:cs="Arial"/>
-          <w:sz w:val="22"/>
-          <w:szCs w:val="22"/>
-        </w:rPr>
-        <w:t xml:space="preserve"> account) [1 mark]</w:t>
+        <w:t>Add a collaborator (e.g., your another github account) [1 mark]</w:t>
       </w:r>
     </w:p>
     <w:p>
@@ -1721,25 +1667,7 @@
           <w:sz w:val="22"/>
           <w:szCs w:val="22"/>
         </w:rPr>
-        <w:t xml:space="preserve">Create an issue to update data items of </w:t>
-      </w:r>
-      <w:proofErr w:type="spellStart"/>
-      <w:r>
-        <w:rPr>
-          <w:rFonts w:ascii="Arial" w:hAnsi="Arial" w:cs="Arial"/>
-          <w:sz w:val="22"/>
-          <w:szCs w:val="22"/>
-        </w:rPr>
-        <w:t>TodoItems</w:t>
-      </w:r>
-      <w:proofErr w:type="spellEnd"/>
-      <w:r>
-        <w:rPr>
-          <w:rFonts w:ascii="Arial" w:hAnsi="Arial" w:cs="Arial"/>
-          <w:sz w:val="22"/>
-          <w:szCs w:val="22"/>
-        </w:rPr>
-        <w:t xml:space="preserve"> (e.g., add quiz#2), label the issue as "Enhancement", assign the issue to yourself [1 mark]</w:t>
+        <w:t>Create an issue to update data items of TodoItems (e.g., add quiz#2), label the issue as "Enhancement", assign the issue to yourself [1 mark]</w:t>
       </w:r>
     </w:p>
     <w:p>
@@ -2258,6 +2186,21 @@
           <w:lang w:val="en-US"/>
         </w:rPr>
       </w:pPr>
+    </w:p>
+    <w:p>
+      <w:pPr>
+        <w:tabs>
+          <w:tab w:val="left" w:pos="426"/>
+        </w:tabs>
+        <w:spacing w:after="0" w:line="240" w:lineRule="auto"/>
+        <w:jc w:val="both"/>
+        <w:rPr>
+          <w:rFonts w:ascii="Arial" w:hAnsi="Arial" w:cs="Arial"/>
+          <w:sz w:val="22"/>
+          <w:szCs w:val="22"/>
+          <w:lang w:val="en-US"/>
+        </w:rPr>
+      </w:pPr>
       <w:r>
         <w:rPr>
           <w:rFonts w:ascii="Arial" w:hAnsi="Arial" w:cs="Arial"/>
@@ -2372,12 +2315,321 @@
           <w:szCs w:val="22"/>
         </w:rPr>
       </w:pPr>
+    </w:p>
+    <w:p>
+      <w:pPr>
+        <w:tabs>
+          <w:tab w:val="left" w:pos="426"/>
+        </w:tabs>
+        <w:spacing w:after="0" w:line="240" w:lineRule="auto"/>
+        <w:jc w:val="both"/>
+        <w:rPr>
+          <w:rFonts w:ascii="Arial" w:hAnsi="Arial" w:cs="Arial"/>
+          <w:sz w:val="22"/>
+          <w:szCs w:val="22"/>
+        </w:rPr>
+      </w:pPr>
+    </w:p>
+    <w:p>
+      <w:pPr>
+        <w:tabs>
+          <w:tab w:val="left" w:pos="426"/>
+        </w:tabs>
+        <w:spacing w:after="0" w:line="240" w:lineRule="auto"/>
+        <w:jc w:val="both"/>
+        <w:rPr>
+          <w:rFonts w:ascii="Arial" w:hAnsi="Arial" w:cs="Arial"/>
+          <w:sz w:val="22"/>
+          <w:szCs w:val="22"/>
+        </w:rPr>
+      </w:pPr>
+    </w:p>
+    <w:p>
+      <w:pPr>
+        <w:tabs>
+          <w:tab w:val="left" w:pos="426"/>
+        </w:tabs>
+        <w:spacing w:after="0" w:line="240" w:lineRule="auto"/>
+        <w:jc w:val="both"/>
+        <w:rPr>
+          <w:rFonts w:ascii="Arial" w:hAnsi="Arial" w:cs="Arial"/>
+          <w:sz w:val="22"/>
+          <w:szCs w:val="22"/>
+        </w:rPr>
+      </w:pPr>
+    </w:p>
+    <w:p>
+      <w:pPr>
+        <w:tabs>
+          <w:tab w:val="left" w:pos="426"/>
+        </w:tabs>
+        <w:spacing w:after="0" w:line="240" w:lineRule="auto"/>
+        <w:jc w:val="both"/>
+        <w:rPr>
+          <w:rFonts w:ascii="Arial" w:hAnsi="Arial" w:cs="Arial"/>
+          <w:sz w:val="22"/>
+          <w:szCs w:val="22"/>
+        </w:rPr>
+      </w:pPr>
+    </w:p>
+    <w:p>
+      <w:pPr>
+        <w:tabs>
+          <w:tab w:val="left" w:pos="426"/>
+        </w:tabs>
+        <w:spacing w:after="0" w:line="240" w:lineRule="auto"/>
+        <w:jc w:val="both"/>
+        <w:rPr>
+          <w:rFonts w:ascii="Arial" w:hAnsi="Arial" w:cs="Arial"/>
+          <w:sz w:val="22"/>
+          <w:szCs w:val="22"/>
+        </w:rPr>
+      </w:pPr>
+    </w:p>
+    <w:p>
+      <w:pPr>
+        <w:tabs>
+          <w:tab w:val="left" w:pos="426"/>
+        </w:tabs>
+        <w:spacing w:after="0" w:line="240" w:lineRule="auto"/>
+        <w:jc w:val="both"/>
+        <w:rPr>
+          <w:rFonts w:ascii="Arial" w:hAnsi="Arial" w:cs="Arial"/>
+          <w:sz w:val="22"/>
+          <w:szCs w:val="22"/>
+        </w:rPr>
+      </w:pPr>
+    </w:p>
+    <w:p>
+      <w:pPr>
+        <w:tabs>
+          <w:tab w:val="left" w:pos="426"/>
+        </w:tabs>
+        <w:spacing w:after="0" w:line="240" w:lineRule="auto"/>
+        <w:jc w:val="both"/>
+        <w:rPr>
+          <w:rFonts w:ascii="Arial" w:hAnsi="Arial" w:cs="Arial"/>
+          <w:sz w:val="22"/>
+          <w:szCs w:val="22"/>
+        </w:rPr>
+      </w:pPr>
+    </w:p>
+    <w:p>
+      <w:pPr>
+        <w:tabs>
+          <w:tab w:val="left" w:pos="426"/>
+        </w:tabs>
+        <w:spacing w:after="0" w:line="240" w:lineRule="auto"/>
+        <w:jc w:val="both"/>
+        <w:rPr>
+          <w:rFonts w:ascii="Arial" w:hAnsi="Arial" w:cs="Arial"/>
+          <w:sz w:val="22"/>
+          <w:szCs w:val="22"/>
+        </w:rPr>
+      </w:pPr>
+    </w:p>
+    <w:p>
+      <w:pPr>
+        <w:tabs>
+          <w:tab w:val="left" w:pos="426"/>
+        </w:tabs>
+        <w:spacing w:after="0" w:line="240" w:lineRule="auto"/>
+        <w:jc w:val="both"/>
+        <w:rPr>
+          <w:rFonts w:ascii="Arial" w:hAnsi="Arial" w:cs="Arial"/>
+          <w:sz w:val="22"/>
+          <w:szCs w:val="22"/>
+        </w:rPr>
+      </w:pPr>
+    </w:p>
+    <w:p>
+      <w:pPr>
+        <w:tabs>
+          <w:tab w:val="left" w:pos="426"/>
+        </w:tabs>
+        <w:spacing w:after="0" w:line="240" w:lineRule="auto"/>
+        <w:jc w:val="both"/>
+        <w:rPr>
+          <w:rFonts w:ascii="Arial" w:hAnsi="Arial" w:cs="Arial"/>
+          <w:sz w:val="22"/>
+          <w:szCs w:val="22"/>
+        </w:rPr>
+      </w:pPr>
+    </w:p>
+    <w:p>
+      <w:pPr>
+        <w:tabs>
+          <w:tab w:val="left" w:pos="426"/>
+        </w:tabs>
+        <w:spacing w:after="0" w:line="240" w:lineRule="auto"/>
+        <w:jc w:val="both"/>
+        <w:rPr>
+          <w:rFonts w:ascii="Arial" w:hAnsi="Arial" w:cs="Arial"/>
+          <w:sz w:val="22"/>
+          <w:szCs w:val="22"/>
+        </w:rPr>
+      </w:pPr>
+    </w:p>
+    <w:p>
+      <w:pPr>
+        <w:tabs>
+          <w:tab w:val="left" w:pos="426"/>
+        </w:tabs>
+        <w:spacing w:after="0" w:line="240" w:lineRule="auto"/>
+        <w:jc w:val="both"/>
+        <w:rPr>
+          <w:rFonts w:ascii="Arial" w:hAnsi="Arial" w:cs="Arial"/>
+          <w:sz w:val="22"/>
+          <w:szCs w:val="22"/>
+        </w:rPr>
+      </w:pPr>
+    </w:p>
+    <w:p>
+      <w:pPr>
+        <w:tabs>
+          <w:tab w:val="left" w:pos="426"/>
+        </w:tabs>
+        <w:spacing w:after="0" w:line="240" w:lineRule="auto"/>
+        <w:jc w:val="both"/>
+        <w:rPr>
+          <w:rFonts w:ascii="Arial" w:hAnsi="Arial" w:cs="Arial"/>
+          <w:sz w:val="22"/>
+          <w:szCs w:val="22"/>
+        </w:rPr>
+      </w:pPr>
+    </w:p>
+    <w:p>
+      <w:pPr>
+        <w:tabs>
+          <w:tab w:val="left" w:pos="426"/>
+        </w:tabs>
+        <w:spacing w:after="0" w:line="240" w:lineRule="auto"/>
+        <w:jc w:val="both"/>
+        <w:rPr>
+          <w:rFonts w:ascii="Arial" w:hAnsi="Arial" w:cs="Arial"/>
+          <w:sz w:val="22"/>
+          <w:szCs w:val="22"/>
+        </w:rPr>
+      </w:pPr>
+    </w:p>
+    <w:p>
+      <w:pPr>
+        <w:tabs>
+          <w:tab w:val="left" w:pos="426"/>
+        </w:tabs>
+        <w:spacing w:after="0" w:line="240" w:lineRule="auto"/>
+        <w:jc w:val="both"/>
+        <w:rPr>
+          <w:rFonts w:ascii="Arial" w:hAnsi="Arial" w:cs="Arial"/>
+          <w:sz w:val="22"/>
+          <w:szCs w:val="22"/>
+        </w:rPr>
+      </w:pPr>
+    </w:p>
+    <w:p>
+      <w:pPr>
+        <w:tabs>
+          <w:tab w:val="left" w:pos="426"/>
+        </w:tabs>
+        <w:spacing w:after="0" w:line="240" w:lineRule="auto"/>
+        <w:jc w:val="both"/>
+        <w:rPr>
+          <w:rFonts w:ascii="Arial" w:hAnsi="Arial" w:cs="Arial"/>
+          <w:sz w:val="22"/>
+          <w:szCs w:val="22"/>
+        </w:rPr>
+      </w:pPr>
+    </w:p>
+    <w:p>
+      <w:pPr>
+        <w:tabs>
+          <w:tab w:val="left" w:pos="426"/>
+        </w:tabs>
+        <w:spacing w:after="0" w:line="240" w:lineRule="auto"/>
+        <w:jc w:val="both"/>
+        <w:rPr>
+          <w:rFonts w:ascii="Arial" w:hAnsi="Arial" w:cs="Arial"/>
+          <w:sz w:val="22"/>
+          <w:szCs w:val="22"/>
+        </w:rPr>
+      </w:pPr>
+    </w:p>
+    <w:p>
+      <w:pPr>
+        <w:tabs>
+          <w:tab w:val="left" w:pos="426"/>
+        </w:tabs>
+        <w:spacing w:after="0" w:line="240" w:lineRule="auto"/>
+        <w:jc w:val="both"/>
+        <w:rPr>
+          <w:rFonts w:ascii="Arial" w:hAnsi="Arial" w:cs="Arial"/>
+          <w:sz w:val="22"/>
+          <w:szCs w:val="22"/>
+        </w:rPr>
+      </w:pPr>
+    </w:p>
+    <w:p>
+      <w:pPr>
+        <w:tabs>
+          <w:tab w:val="left" w:pos="426"/>
+        </w:tabs>
+        <w:spacing w:after="0" w:line="240" w:lineRule="auto"/>
+        <w:jc w:val="both"/>
+        <w:rPr>
+          <w:rFonts w:ascii="Arial" w:hAnsi="Arial" w:cs="Arial"/>
+          <w:sz w:val="22"/>
+          <w:szCs w:val="22"/>
+        </w:rPr>
+      </w:pPr>
+    </w:p>
+    <w:p>
+      <w:pPr>
+        <w:tabs>
+          <w:tab w:val="left" w:pos="426"/>
+        </w:tabs>
+        <w:spacing w:after="0" w:line="240" w:lineRule="auto"/>
+        <w:jc w:val="both"/>
+        <w:rPr>
+          <w:rFonts w:ascii="Arial" w:hAnsi="Arial" w:cs="Arial"/>
+          <w:sz w:val="22"/>
+          <w:szCs w:val="22"/>
+        </w:rPr>
+      </w:pPr>
+    </w:p>
+    <w:p>
+      <w:pPr>
+        <w:tabs>
+          <w:tab w:val="left" w:pos="426"/>
+        </w:tabs>
+        <w:spacing w:after="0" w:line="240" w:lineRule="auto"/>
+        <w:jc w:val="both"/>
+        <w:rPr>
+          <w:rFonts w:ascii="Arial" w:hAnsi="Arial" w:cs="Arial"/>
+          <w:sz w:val="22"/>
+          <w:szCs w:val="22"/>
+        </w:rPr>
+      </w:pPr>
+    </w:p>
+    <w:p>
+      <w:pPr>
+        <w:tabs>
+          <w:tab w:val="left" w:pos="426"/>
+        </w:tabs>
+        <w:spacing w:after="0" w:line="240" w:lineRule="auto"/>
+        <w:jc w:val="both"/>
+        <w:rPr>
+          <w:rFonts w:ascii="Arial" w:hAnsi="Arial" w:cs="Arial"/>
+          <w:sz w:val="22"/>
+          <w:szCs w:val="22"/>
+        </w:rPr>
+      </w:pPr>
       <w:r>
         <w:rPr>
           <w:rFonts w:ascii="Arial" w:hAnsi="Arial" w:cs="Arial"/>
           <w:sz w:val="22"/>
           <w:szCs w:val="22"/>
         </w:rPr>
+        <w:lastRenderedPageBreak/>
         <w:t xml:space="preserve">6. </w:t>
       </w:r>
       <w:r>
@@ -2422,7 +2674,6 @@
           <w:sz w:val="22"/>
           <w:szCs w:val="22"/>
         </w:rPr>
-        <w:lastRenderedPageBreak/>
         <w:drawing>
           <wp:inline distT="0" distB="0" distL="0" distR="0" wp14:anchorId="45AD39F5" wp14:editId="2E7C7DA0">
             <wp:extent cx="6858000" cy="4286250"/>
@@ -2487,12 +2738,377 @@
           <w:szCs w:val="22"/>
         </w:rPr>
       </w:pPr>
+    </w:p>
+    <w:p>
+      <w:pPr>
+        <w:tabs>
+          <w:tab w:val="left" w:pos="426"/>
+        </w:tabs>
+        <w:spacing w:after="0" w:line="240" w:lineRule="auto"/>
+        <w:jc w:val="both"/>
+        <w:rPr>
+          <w:rFonts w:ascii="Arial" w:hAnsi="Arial" w:cs="Arial"/>
+          <w:sz w:val="22"/>
+          <w:szCs w:val="22"/>
+        </w:rPr>
+      </w:pPr>
+    </w:p>
+    <w:p>
+      <w:pPr>
+        <w:tabs>
+          <w:tab w:val="left" w:pos="426"/>
+        </w:tabs>
+        <w:spacing w:after="0" w:line="240" w:lineRule="auto"/>
+        <w:jc w:val="both"/>
+        <w:rPr>
+          <w:rFonts w:ascii="Arial" w:hAnsi="Arial" w:cs="Arial"/>
+          <w:sz w:val="22"/>
+          <w:szCs w:val="22"/>
+        </w:rPr>
+      </w:pPr>
+    </w:p>
+    <w:p>
+      <w:pPr>
+        <w:tabs>
+          <w:tab w:val="left" w:pos="426"/>
+        </w:tabs>
+        <w:spacing w:after="0" w:line="240" w:lineRule="auto"/>
+        <w:jc w:val="both"/>
+        <w:rPr>
+          <w:rFonts w:ascii="Arial" w:hAnsi="Arial" w:cs="Arial"/>
+          <w:sz w:val="22"/>
+          <w:szCs w:val="22"/>
+        </w:rPr>
+      </w:pPr>
+    </w:p>
+    <w:p>
+      <w:pPr>
+        <w:tabs>
+          <w:tab w:val="left" w:pos="426"/>
+        </w:tabs>
+        <w:spacing w:after="0" w:line="240" w:lineRule="auto"/>
+        <w:jc w:val="both"/>
+        <w:rPr>
+          <w:rFonts w:ascii="Arial" w:hAnsi="Arial" w:cs="Arial"/>
+          <w:sz w:val="22"/>
+          <w:szCs w:val="22"/>
+        </w:rPr>
+      </w:pPr>
+    </w:p>
+    <w:p>
+      <w:pPr>
+        <w:tabs>
+          <w:tab w:val="left" w:pos="426"/>
+        </w:tabs>
+        <w:spacing w:after="0" w:line="240" w:lineRule="auto"/>
+        <w:jc w:val="both"/>
+        <w:rPr>
+          <w:rFonts w:ascii="Arial" w:hAnsi="Arial" w:cs="Arial"/>
+          <w:sz w:val="22"/>
+          <w:szCs w:val="22"/>
+        </w:rPr>
+      </w:pPr>
+    </w:p>
+    <w:p>
+      <w:pPr>
+        <w:tabs>
+          <w:tab w:val="left" w:pos="426"/>
+        </w:tabs>
+        <w:spacing w:after="0" w:line="240" w:lineRule="auto"/>
+        <w:jc w:val="both"/>
+        <w:rPr>
+          <w:rFonts w:ascii="Arial" w:hAnsi="Arial" w:cs="Arial"/>
+          <w:sz w:val="22"/>
+          <w:szCs w:val="22"/>
+        </w:rPr>
+      </w:pPr>
+    </w:p>
+    <w:p>
+      <w:pPr>
+        <w:tabs>
+          <w:tab w:val="left" w:pos="426"/>
+        </w:tabs>
+        <w:spacing w:after="0" w:line="240" w:lineRule="auto"/>
+        <w:jc w:val="both"/>
+        <w:rPr>
+          <w:rFonts w:ascii="Arial" w:hAnsi="Arial" w:cs="Arial"/>
+          <w:sz w:val="22"/>
+          <w:szCs w:val="22"/>
+        </w:rPr>
+      </w:pPr>
+    </w:p>
+    <w:p>
+      <w:pPr>
+        <w:tabs>
+          <w:tab w:val="left" w:pos="426"/>
+        </w:tabs>
+        <w:spacing w:after="0" w:line="240" w:lineRule="auto"/>
+        <w:jc w:val="both"/>
+        <w:rPr>
+          <w:rFonts w:ascii="Arial" w:hAnsi="Arial" w:cs="Arial"/>
+          <w:sz w:val="22"/>
+          <w:szCs w:val="22"/>
+        </w:rPr>
+      </w:pPr>
+    </w:p>
+    <w:p>
+      <w:pPr>
+        <w:tabs>
+          <w:tab w:val="left" w:pos="426"/>
+        </w:tabs>
+        <w:spacing w:after="0" w:line="240" w:lineRule="auto"/>
+        <w:jc w:val="both"/>
+        <w:rPr>
+          <w:rFonts w:ascii="Arial" w:hAnsi="Arial" w:cs="Arial"/>
+          <w:sz w:val="22"/>
+          <w:szCs w:val="22"/>
+        </w:rPr>
+      </w:pPr>
+    </w:p>
+    <w:p>
+      <w:pPr>
+        <w:tabs>
+          <w:tab w:val="left" w:pos="426"/>
+        </w:tabs>
+        <w:spacing w:after="0" w:line="240" w:lineRule="auto"/>
+        <w:jc w:val="both"/>
+        <w:rPr>
+          <w:rFonts w:ascii="Arial" w:hAnsi="Arial" w:cs="Arial"/>
+          <w:sz w:val="22"/>
+          <w:szCs w:val="22"/>
+        </w:rPr>
+      </w:pPr>
+    </w:p>
+    <w:p>
+      <w:pPr>
+        <w:tabs>
+          <w:tab w:val="left" w:pos="426"/>
+        </w:tabs>
+        <w:spacing w:after="0" w:line="240" w:lineRule="auto"/>
+        <w:jc w:val="both"/>
+        <w:rPr>
+          <w:rFonts w:ascii="Arial" w:hAnsi="Arial" w:cs="Arial"/>
+          <w:sz w:val="22"/>
+          <w:szCs w:val="22"/>
+        </w:rPr>
+      </w:pPr>
+    </w:p>
+    <w:p>
+      <w:pPr>
+        <w:tabs>
+          <w:tab w:val="left" w:pos="426"/>
+        </w:tabs>
+        <w:spacing w:after="0" w:line="240" w:lineRule="auto"/>
+        <w:jc w:val="both"/>
+        <w:rPr>
+          <w:rFonts w:ascii="Arial" w:hAnsi="Arial" w:cs="Arial"/>
+          <w:sz w:val="22"/>
+          <w:szCs w:val="22"/>
+        </w:rPr>
+      </w:pPr>
+    </w:p>
+    <w:p>
+      <w:pPr>
+        <w:tabs>
+          <w:tab w:val="left" w:pos="426"/>
+        </w:tabs>
+        <w:spacing w:after="0" w:line="240" w:lineRule="auto"/>
+        <w:jc w:val="both"/>
+        <w:rPr>
+          <w:rFonts w:ascii="Arial" w:hAnsi="Arial" w:cs="Arial"/>
+          <w:sz w:val="22"/>
+          <w:szCs w:val="22"/>
+        </w:rPr>
+      </w:pPr>
+    </w:p>
+    <w:p>
+      <w:pPr>
+        <w:tabs>
+          <w:tab w:val="left" w:pos="426"/>
+        </w:tabs>
+        <w:spacing w:after="0" w:line="240" w:lineRule="auto"/>
+        <w:jc w:val="both"/>
+        <w:rPr>
+          <w:rFonts w:ascii="Arial" w:hAnsi="Arial" w:cs="Arial"/>
+          <w:sz w:val="22"/>
+          <w:szCs w:val="22"/>
+        </w:rPr>
+      </w:pPr>
+    </w:p>
+    <w:p>
+      <w:pPr>
+        <w:tabs>
+          <w:tab w:val="left" w:pos="426"/>
+        </w:tabs>
+        <w:spacing w:after="0" w:line="240" w:lineRule="auto"/>
+        <w:jc w:val="both"/>
+        <w:rPr>
+          <w:rFonts w:ascii="Arial" w:hAnsi="Arial" w:cs="Arial"/>
+          <w:sz w:val="22"/>
+          <w:szCs w:val="22"/>
+        </w:rPr>
+      </w:pPr>
+    </w:p>
+    <w:p>
+      <w:pPr>
+        <w:tabs>
+          <w:tab w:val="left" w:pos="426"/>
+        </w:tabs>
+        <w:spacing w:after="0" w:line="240" w:lineRule="auto"/>
+        <w:jc w:val="both"/>
+        <w:rPr>
+          <w:rFonts w:ascii="Arial" w:hAnsi="Arial" w:cs="Arial"/>
+          <w:sz w:val="22"/>
+          <w:szCs w:val="22"/>
+        </w:rPr>
+      </w:pPr>
+    </w:p>
+    <w:p>
+      <w:pPr>
+        <w:tabs>
+          <w:tab w:val="left" w:pos="426"/>
+        </w:tabs>
+        <w:spacing w:after="0" w:line="240" w:lineRule="auto"/>
+        <w:jc w:val="both"/>
+        <w:rPr>
+          <w:rFonts w:ascii="Arial" w:hAnsi="Arial" w:cs="Arial"/>
+          <w:sz w:val="22"/>
+          <w:szCs w:val="22"/>
+        </w:rPr>
+      </w:pPr>
+    </w:p>
+    <w:p>
+      <w:pPr>
+        <w:tabs>
+          <w:tab w:val="left" w:pos="426"/>
+        </w:tabs>
+        <w:spacing w:after="0" w:line="240" w:lineRule="auto"/>
+        <w:jc w:val="both"/>
+        <w:rPr>
+          <w:rFonts w:ascii="Arial" w:hAnsi="Arial" w:cs="Arial"/>
+          <w:sz w:val="22"/>
+          <w:szCs w:val="22"/>
+        </w:rPr>
+      </w:pPr>
+    </w:p>
+    <w:p>
+      <w:pPr>
+        <w:tabs>
+          <w:tab w:val="left" w:pos="426"/>
+        </w:tabs>
+        <w:spacing w:after="0" w:line="240" w:lineRule="auto"/>
+        <w:jc w:val="both"/>
+        <w:rPr>
+          <w:rFonts w:ascii="Arial" w:hAnsi="Arial" w:cs="Arial"/>
+          <w:sz w:val="22"/>
+          <w:szCs w:val="22"/>
+        </w:rPr>
+      </w:pPr>
+    </w:p>
+    <w:p>
+      <w:pPr>
+        <w:tabs>
+          <w:tab w:val="left" w:pos="426"/>
+        </w:tabs>
+        <w:spacing w:after="0" w:line="240" w:lineRule="auto"/>
+        <w:jc w:val="both"/>
+        <w:rPr>
+          <w:rFonts w:ascii="Arial" w:hAnsi="Arial" w:cs="Arial"/>
+          <w:sz w:val="22"/>
+          <w:szCs w:val="22"/>
+        </w:rPr>
+      </w:pPr>
+    </w:p>
+    <w:p>
+      <w:pPr>
+        <w:tabs>
+          <w:tab w:val="left" w:pos="426"/>
+        </w:tabs>
+        <w:spacing w:after="0" w:line="240" w:lineRule="auto"/>
+        <w:jc w:val="both"/>
+        <w:rPr>
+          <w:rFonts w:ascii="Arial" w:hAnsi="Arial" w:cs="Arial"/>
+          <w:sz w:val="22"/>
+          <w:szCs w:val="22"/>
+        </w:rPr>
+      </w:pPr>
+    </w:p>
+    <w:p>
+      <w:pPr>
+        <w:tabs>
+          <w:tab w:val="left" w:pos="426"/>
+        </w:tabs>
+        <w:spacing w:after="0" w:line="240" w:lineRule="auto"/>
+        <w:jc w:val="both"/>
+        <w:rPr>
+          <w:rFonts w:ascii="Arial" w:hAnsi="Arial" w:cs="Arial"/>
+          <w:sz w:val="22"/>
+          <w:szCs w:val="22"/>
+        </w:rPr>
+      </w:pPr>
+    </w:p>
+    <w:p>
+      <w:pPr>
+        <w:tabs>
+          <w:tab w:val="left" w:pos="426"/>
+        </w:tabs>
+        <w:spacing w:after="0" w:line="240" w:lineRule="auto"/>
+        <w:jc w:val="both"/>
+        <w:rPr>
+          <w:rFonts w:ascii="Arial" w:hAnsi="Arial" w:cs="Arial"/>
+          <w:sz w:val="22"/>
+          <w:szCs w:val="22"/>
+        </w:rPr>
+      </w:pPr>
+    </w:p>
+    <w:p>
+      <w:pPr>
+        <w:tabs>
+          <w:tab w:val="left" w:pos="426"/>
+        </w:tabs>
+        <w:spacing w:after="0" w:line="240" w:lineRule="auto"/>
+        <w:jc w:val="both"/>
+        <w:rPr>
+          <w:rFonts w:ascii="Arial" w:hAnsi="Arial" w:cs="Arial"/>
+          <w:sz w:val="22"/>
+          <w:szCs w:val="22"/>
+        </w:rPr>
+      </w:pPr>
+    </w:p>
+    <w:p>
+      <w:pPr>
+        <w:tabs>
+          <w:tab w:val="left" w:pos="426"/>
+        </w:tabs>
+        <w:spacing w:after="0" w:line="240" w:lineRule="auto"/>
+        <w:jc w:val="both"/>
+        <w:rPr>
+          <w:rFonts w:ascii="Arial" w:hAnsi="Arial" w:cs="Arial"/>
+          <w:sz w:val="22"/>
+          <w:szCs w:val="22"/>
+        </w:rPr>
+      </w:pPr>
+    </w:p>
+    <w:p>
+      <w:pPr>
+        <w:tabs>
+          <w:tab w:val="left" w:pos="426"/>
+        </w:tabs>
+        <w:spacing w:after="0" w:line="240" w:lineRule="auto"/>
+        <w:jc w:val="both"/>
+        <w:rPr>
+          <w:rFonts w:ascii="Arial" w:hAnsi="Arial" w:cs="Arial"/>
+          <w:sz w:val="22"/>
+          <w:szCs w:val="22"/>
+        </w:rPr>
+      </w:pPr>
       <w:r>
         <w:rPr>
           <w:rFonts w:ascii="Arial" w:hAnsi="Arial" w:cs="Arial"/>
           <w:sz w:val="22"/>
           <w:szCs w:val="22"/>
         </w:rPr>
+        <w:lastRenderedPageBreak/>
         <w:t xml:space="preserve">7. </w:t>
       </w:r>
       <w:r>
@@ -2605,21 +3221,6 @@
           <w:lang w:val="en-US"/>
         </w:rPr>
       </w:pPr>
-    </w:p>
-    <w:p>
-      <w:pPr>
-        <w:tabs>
-          <w:tab w:val="left" w:pos="426"/>
-        </w:tabs>
-        <w:spacing w:after="0" w:line="240" w:lineRule="auto"/>
-        <w:jc w:val="both"/>
-        <w:rPr>
-          <w:rFonts w:ascii="Arial" w:hAnsi="Arial" w:cs="Arial"/>
-          <w:sz w:val="22"/>
-          <w:szCs w:val="22"/>
-          <w:lang w:val="en-US"/>
-        </w:rPr>
-      </w:pPr>
       <w:r>
         <w:rPr>
           <w:rFonts w:ascii="Arial" w:hAnsi="Arial" w:cs="Arial"/>
@@ -2627,12 +3228,11 @@
           <w:szCs w:val="22"/>
           <w:lang w:val="en-US"/>
         </w:rPr>
-        <w:lastRenderedPageBreak/>
         <w:drawing>
-          <wp:inline distT="0" distB="0" distL="0" distR="0" wp14:anchorId="3F34D8A1" wp14:editId="1BDAEB38">
-            <wp:extent cx="6858000" cy="4017010"/>
-            <wp:effectExtent l="0" t="0" r="0" b="2540"/>
-            <wp:docPr id="1643680057" name="Picture 1" descr="A screenshot of a computer&#10;&#10;AI-generated content may be incorrect."/>
+          <wp:inline distT="0" distB="0" distL="0" distR="0" wp14:anchorId="5110DB3E" wp14:editId="10CC2499">
+            <wp:extent cx="6858000" cy="4090035"/>
+            <wp:effectExtent l="0" t="0" r="0" b="5715"/>
+            <wp:docPr id="887801714" name="Picture 1" descr="A computer screen shot of a program&#10;&#10;AI-generated content may be incorrect."/>
             <wp:cNvGraphicFramePr>
               <a:graphicFrameLocks xmlns:a="http://schemas.openxmlformats.org/drawingml/2006/main" noChangeAspect="1"/>
             </wp:cNvGraphicFramePr>
@@ -2640,7 +3240,7 @@
               <a:graphicData uri="http://schemas.openxmlformats.org/drawingml/2006/picture">
                 <pic:pic xmlns:pic="http://schemas.openxmlformats.org/drawingml/2006/picture">
                   <pic:nvPicPr>
-                    <pic:cNvPr id="1643680057" name="Picture 1" descr="A screenshot of a computer&#10;&#10;AI-generated content may be incorrect."/>
+                    <pic:cNvPr id="887801714" name="Picture 1" descr="A computer screen shot of a program&#10;&#10;AI-generated content may be incorrect."/>
                     <pic:cNvPicPr/>
                   </pic:nvPicPr>
                   <pic:blipFill>
@@ -2652,7 +3252,200 @@
                   <pic:spPr>
                     <a:xfrm>
                       <a:off x="0" y="0"/>
-                      <a:ext cx="6858000" cy="4017010"/>
+                      <a:ext cx="6858000" cy="4090035"/>
+                    </a:xfrm>
+                    <a:prstGeom prst="rect">
+                      <a:avLst/>
+                    </a:prstGeom>
+                  </pic:spPr>
+                </pic:pic>
+              </a:graphicData>
+            </a:graphic>
+          </wp:inline>
+        </w:drawing>
+      </w:r>
+    </w:p>
+    <w:p>
+      <w:pPr>
+        <w:tabs>
+          <w:tab w:val="left" w:pos="426"/>
+        </w:tabs>
+        <w:spacing w:after="0" w:line="240" w:lineRule="auto"/>
+        <w:jc w:val="both"/>
+        <w:rPr>
+          <w:rFonts w:ascii="Arial" w:hAnsi="Arial" w:cs="Arial"/>
+          <w:sz w:val="22"/>
+          <w:szCs w:val="22"/>
+          <w:lang w:val="en-US"/>
+        </w:rPr>
+      </w:pPr>
+    </w:p>
+    <w:p>
+      <w:pPr>
+        <w:tabs>
+          <w:tab w:val="left" w:pos="426"/>
+        </w:tabs>
+        <w:spacing w:after="0" w:line="240" w:lineRule="auto"/>
+        <w:jc w:val="both"/>
+        <w:rPr>
+          <w:rFonts w:ascii="Arial" w:hAnsi="Arial" w:cs="Arial"/>
+          <w:sz w:val="22"/>
+          <w:szCs w:val="22"/>
+          <w:lang w:val="en-US"/>
+        </w:rPr>
+      </w:pPr>
+    </w:p>
+    <w:p>
+      <w:pPr>
+        <w:tabs>
+          <w:tab w:val="left" w:pos="426"/>
+        </w:tabs>
+        <w:spacing w:after="0" w:line="240" w:lineRule="auto"/>
+        <w:jc w:val="both"/>
+        <w:rPr>
+          <w:rFonts w:ascii="Arial" w:hAnsi="Arial" w:cs="Arial"/>
+          <w:sz w:val="22"/>
+          <w:szCs w:val="22"/>
+          <w:lang w:val="en-US"/>
+        </w:rPr>
+      </w:pPr>
+    </w:p>
+    <w:p>
+      <w:pPr>
+        <w:tabs>
+          <w:tab w:val="left" w:pos="426"/>
+        </w:tabs>
+        <w:spacing w:after="0" w:line="240" w:lineRule="auto"/>
+        <w:jc w:val="both"/>
+        <w:rPr>
+          <w:rFonts w:ascii="Arial" w:hAnsi="Arial" w:cs="Arial"/>
+          <w:sz w:val="22"/>
+          <w:szCs w:val="22"/>
+          <w:lang w:val="en-US"/>
+        </w:rPr>
+      </w:pPr>
+    </w:p>
+    <w:p>
+      <w:pPr>
+        <w:tabs>
+          <w:tab w:val="left" w:pos="426"/>
+        </w:tabs>
+        <w:spacing w:after="0" w:line="240" w:lineRule="auto"/>
+        <w:jc w:val="both"/>
+        <w:rPr>
+          <w:rFonts w:ascii="Arial" w:hAnsi="Arial" w:cs="Arial"/>
+          <w:sz w:val="22"/>
+          <w:szCs w:val="22"/>
+          <w:lang w:val="en-US"/>
+        </w:rPr>
+      </w:pPr>
+    </w:p>
+    <w:p>
+      <w:pPr>
+        <w:tabs>
+          <w:tab w:val="left" w:pos="426"/>
+        </w:tabs>
+        <w:spacing w:after="0" w:line="240" w:lineRule="auto"/>
+        <w:jc w:val="both"/>
+        <w:rPr>
+          <w:rFonts w:ascii="Arial" w:hAnsi="Arial" w:cs="Arial"/>
+          <w:sz w:val="22"/>
+          <w:szCs w:val="22"/>
+          <w:lang w:val="en-US"/>
+        </w:rPr>
+      </w:pPr>
+    </w:p>
+    <w:p>
+      <w:pPr>
+        <w:tabs>
+          <w:tab w:val="left" w:pos="426"/>
+        </w:tabs>
+        <w:spacing w:after="0" w:line="240" w:lineRule="auto"/>
+        <w:jc w:val="both"/>
+        <w:rPr>
+          <w:rFonts w:ascii="Arial" w:hAnsi="Arial" w:cs="Arial"/>
+          <w:sz w:val="22"/>
+          <w:szCs w:val="22"/>
+        </w:rPr>
+      </w:pPr>
+      <w:r>
+        <w:rPr>
+          <w:rFonts w:ascii="Arial" w:hAnsi="Arial" w:cs="Arial"/>
+          <w:sz w:val="22"/>
+          <w:szCs w:val="22"/>
+        </w:rPr>
+        <w:lastRenderedPageBreak/>
+        <w:t xml:space="preserve">8. </w:t>
+      </w:r>
+      <w:r>
+        <w:rPr>
+          <w:rFonts w:ascii="Arial" w:hAnsi="Arial" w:cs="Arial"/>
+          <w:sz w:val="22"/>
+          <w:szCs w:val="22"/>
+        </w:rPr>
+        <w:t>Open a Pull Request, and add the collaborator added in 3) as a reviewer [1 mark]</w:t>
+      </w:r>
+    </w:p>
+    <w:p>
+      <w:pPr>
+        <w:tabs>
+          <w:tab w:val="left" w:pos="426"/>
+        </w:tabs>
+        <w:spacing w:after="0" w:line="240" w:lineRule="auto"/>
+        <w:jc w:val="both"/>
+        <w:rPr>
+          <w:rFonts w:ascii="Arial" w:hAnsi="Arial" w:cs="Arial"/>
+          <w:sz w:val="22"/>
+          <w:szCs w:val="22"/>
+        </w:rPr>
+      </w:pPr>
+    </w:p>
+    <w:p>
+      <w:pPr>
+        <w:tabs>
+          <w:tab w:val="left" w:pos="426"/>
+        </w:tabs>
+        <w:spacing w:after="0" w:line="240" w:lineRule="auto"/>
+        <w:jc w:val="both"/>
+        <w:rPr>
+          <w:rFonts w:ascii="Arial" w:hAnsi="Arial" w:cs="Arial"/>
+          <w:sz w:val="22"/>
+          <w:szCs w:val="22"/>
+          <w:lang w:val="en-US"/>
+        </w:rPr>
+      </w:pPr>
+      <w:r>
+        <w:rPr>
+          <w:rFonts w:ascii="Arial" w:hAnsi="Arial" w:cs="Arial"/>
+          <w:sz w:val="22"/>
+          <w:szCs w:val="22"/>
+          <w:lang w:val="en-US"/>
+        </w:rPr>
+        <w:drawing>
+          <wp:inline distT="0" distB="0" distL="0" distR="0" wp14:anchorId="70AC6842" wp14:editId="6267D850">
+            <wp:extent cx="6858000" cy="5409565"/>
+            <wp:effectExtent l="0" t="0" r="0" b="635"/>
+            <wp:docPr id="576032797" name="Picture 1" descr="A screenshot of a computer&#10;&#10;AI-generated content may be incorrect."/>
+            <wp:cNvGraphicFramePr>
+              <a:graphicFrameLocks xmlns:a="http://schemas.openxmlformats.org/drawingml/2006/main" noChangeAspect="1"/>
+            </wp:cNvGraphicFramePr>
+            <a:graphic xmlns:a="http://schemas.openxmlformats.org/drawingml/2006/main">
+              <a:graphicData uri="http://schemas.openxmlformats.org/drawingml/2006/picture">
+                <pic:pic xmlns:pic="http://schemas.openxmlformats.org/drawingml/2006/picture">
+                  <pic:nvPicPr>
+                    <pic:cNvPr id="576032797" name="Picture 1" descr="A screenshot of a computer&#10;&#10;AI-generated content may be incorrect."/>
+                    <pic:cNvPicPr/>
+                  </pic:nvPicPr>
+                  <pic:blipFill>
+                    <a:blip r:embed="rId15"/>
+                    <a:stretch>
+                      <a:fillRect/>
+                    </a:stretch>
+                  </pic:blipFill>
+                  <pic:spPr>
+                    <a:xfrm>
+                      <a:off x="0" y="0"/>
+                      <a:ext cx="6858000" cy="5409565"/>
                     </a:xfrm>
                     <a:prstGeom prst="rect">
                       <a:avLst/>

</xml_diff>

<commit_message>
Fixing bug in enhancement, closes #1
</commit_message>
<xml_diff>
--- a/Quiz 2 - COMP367 -301329283 Jasper Belenzo.docx
+++ b/Quiz 2 - COMP367 -301329283 Jasper Belenzo.docx
@@ -3446,6 +3446,443 @@
                     <a:xfrm>
                       <a:off x="0" y="0"/>
                       <a:ext cx="6858000" cy="5409565"/>
+                    </a:xfrm>
+                    <a:prstGeom prst="rect">
+                      <a:avLst/>
+                    </a:prstGeom>
+                  </pic:spPr>
+                </pic:pic>
+              </a:graphicData>
+            </a:graphic>
+          </wp:inline>
+        </w:drawing>
+      </w:r>
+    </w:p>
+    <w:p>
+      <w:pPr>
+        <w:tabs>
+          <w:tab w:val="left" w:pos="426"/>
+        </w:tabs>
+        <w:spacing w:after="0" w:line="240" w:lineRule="auto"/>
+        <w:jc w:val="both"/>
+        <w:rPr>
+          <w:rFonts w:ascii="Arial" w:hAnsi="Arial" w:cs="Arial"/>
+          <w:sz w:val="22"/>
+          <w:szCs w:val="22"/>
+          <w:lang w:val="en-US"/>
+        </w:rPr>
+      </w:pPr>
+    </w:p>
+    <w:p>
+      <w:pPr>
+        <w:tabs>
+          <w:tab w:val="left" w:pos="426"/>
+        </w:tabs>
+        <w:spacing w:after="0" w:line="240" w:lineRule="auto"/>
+        <w:jc w:val="both"/>
+        <w:rPr>
+          <w:rFonts w:ascii="Arial" w:hAnsi="Arial" w:cs="Arial"/>
+          <w:sz w:val="22"/>
+          <w:szCs w:val="22"/>
+          <w:lang w:val="en-US"/>
+        </w:rPr>
+      </w:pPr>
+    </w:p>
+    <w:p>
+      <w:pPr>
+        <w:tabs>
+          <w:tab w:val="left" w:pos="426"/>
+        </w:tabs>
+        <w:spacing w:after="0" w:line="240" w:lineRule="auto"/>
+        <w:jc w:val="both"/>
+        <w:rPr>
+          <w:rFonts w:ascii="Arial" w:hAnsi="Arial" w:cs="Arial"/>
+          <w:sz w:val="22"/>
+          <w:szCs w:val="22"/>
+          <w:lang w:val="en-US"/>
+        </w:rPr>
+      </w:pPr>
+    </w:p>
+    <w:p>
+      <w:pPr>
+        <w:tabs>
+          <w:tab w:val="left" w:pos="426"/>
+        </w:tabs>
+        <w:spacing w:after="0" w:line="240" w:lineRule="auto"/>
+        <w:jc w:val="both"/>
+        <w:rPr>
+          <w:rFonts w:ascii="Arial" w:hAnsi="Arial" w:cs="Arial"/>
+          <w:sz w:val="22"/>
+          <w:szCs w:val="22"/>
+          <w:lang w:val="en-US"/>
+        </w:rPr>
+      </w:pPr>
+    </w:p>
+    <w:p>
+      <w:pPr>
+        <w:tabs>
+          <w:tab w:val="left" w:pos="426"/>
+        </w:tabs>
+        <w:spacing w:after="0" w:line="240" w:lineRule="auto"/>
+        <w:jc w:val="both"/>
+        <w:rPr>
+          <w:rFonts w:ascii="Arial" w:hAnsi="Arial" w:cs="Arial"/>
+          <w:sz w:val="22"/>
+          <w:szCs w:val="22"/>
+          <w:lang w:val="en-US"/>
+        </w:rPr>
+      </w:pPr>
+    </w:p>
+    <w:p>
+      <w:pPr>
+        <w:tabs>
+          <w:tab w:val="left" w:pos="426"/>
+        </w:tabs>
+        <w:spacing w:after="0" w:line="240" w:lineRule="auto"/>
+        <w:jc w:val="both"/>
+        <w:rPr>
+          <w:rFonts w:ascii="Arial" w:hAnsi="Arial" w:cs="Arial"/>
+          <w:sz w:val="22"/>
+          <w:szCs w:val="22"/>
+          <w:lang w:val="en-US"/>
+        </w:rPr>
+      </w:pPr>
+    </w:p>
+    <w:p>
+      <w:pPr>
+        <w:tabs>
+          <w:tab w:val="left" w:pos="426"/>
+        </w:tabs>
+        <w:spacing w:after="0" w:line="240" w:lineRule="auto"/>
+        <w:jc w:val="both"/>
+        <w:rPr>
+          <w:rFonts w:ascii="Arial" w:hAnsi="Arial" w:cs="Arial"/>
+          <w:sz w:val="22"/>
+          <w:szCs w:val="22"/>
+          <w:lang w:val="en-US"/>
+        </w:rPr>
+      </w:pPr>
+    </w:p>
+    <w:p>
+      <w:pPr>
+        <w:tabs>
+          <w:tab w:val="left" w:pos="426"/>
+        </w:tabs>
+        <w:spacing w:after="0" w:line="240" w:lineRule="auto"/>
+        <w:jc w:val="both"/>
+        <w:rPr>
+          <w:rFonts w:ascii="Arial" w:hAnsi="Arial" w:cs="Arial"/>
+          <w:sz w:val="22"/>
+          <w:szCs w:val="22"/>
+          <w:lang w:val="en-US"/>
+        </w:rPr>
+      </w:pPr>
+      <w:r>
+        <w:rPr>
+          <w:rFonts w:ascii="Arial" w:hAnsi="Arial" w:cs="Arial"/>
+          <w:sz w:val="22"/>
+          <w:szCs w:val="22"/>
+        </w:rPr>
+        <w:t>9. C</w:t>
+      </w:r>
+      <w:r>
+        <w:rPr>
+          <w:rFonts w:ascii="Arial" w:hAnsi="Arial" w:cs="Arial"/>
+          <w:sz w:val="22"/>
+          <w:szCs w:val="22"/>
+        </w:rPr>
+        <w:t>lose the Pull request opened in step 8) [1 mark]</w:t>
+      </w:r>
+    </w:p>
+    <w:p>
+      <w:pPr>
+        <w:tabs>
+          <w:tab w:val="left" w:pos="426"/>
+        </w:tabs>
+        <w:spacing w:after="0" w:line="240" w:lineRule="auto"/>
+        <w:jc w:val="both"/>
+        <w:rPr>
+          <w:rFonts w:ascii="Arial" w:hAnsi="Arial" w:cs="Arial"/>
+          <w:sz w:val="22"/>
+          <w:szCs w:val="22"/>
+          <w:lang w:val="en-US"/>
+        </w:rPr>
+      </w:pPr>
+    </w:p>
+    <w:p>
+      <w:pPr>
+        <w:tabs>
+          <w:tab w:val="left" w:pos="426"/>
+        </w:tabs>
+        <w:spacing w:after="0" w:line="240" w:lineRule="auto"/>
+        <w:jc w:val="both"/>
+        <w:rPr>
+          <w:rFonts w:ascii="Arial" w:hAnsi="Arial" w:cs="Arial"/>
+          <w:sz w:val="22"/>
+          <w:szCs w:val="22"/>
+          <w:lang w:val="en-US"/>
+        </w:rPr>
+      </w:pPr>
+    </w:p>
+    <w:p>
+      <w:pPr>
+        <w:tabs>
+          <w:tab w:val="left" w:pos="426"/>
+        </w:tabs>
+        <w:spacing w:after="0" w:line="240" w:lineRule="auto"/>
+        <w:jc w:val="both"/>
+        <w:rPr>
+          <w:rFonts w:ascii="Arial" w:hAnsi="Arial" w:cs="Arial"/>
+          <w:sz w:val="22"/>
+          <w:szCs w:val="22"/>
+          <w:lang w:val="en-US"/>
+        </w:rPr>
+      </w:pPr>
+    </w:p>
+    <w:p>
+      <w:pPr>
+        <w:tabs>
+          <w:tab w:val="left" w:pos="426"/>
+        </w:tabs>
+        <w:spacing w:after="0" w:line="240" w:lineRule="auto"/>
+        <w:jc w:val="both"/>
+        <w:rPr>
+          <w:rFonts w:ascii="Arial" w:hAnsi="Arial" w:cs="Arial"/>
+          <w:sz w:val="22"/>
+          <w:szCs w:val="22"/>
+          <w:lang w:val="en-US"/>
+        </w:rPr>
+      </w:pPr>
+    </w:p>
+    <w:p>
+      <w:pPr>
+        <w:tabs>
+          <w:tab w:val="left" w:pos="426"/>
+        </w:tabs>
+        <w:spacing w:after="0" w:line="240" w:lineRule="auto"/>
+        <w:jc w:val="both"/>
+        <w:rPr>
+          <w:rFonts w:ascii="Arial" w:hAnsi="Arial" w:cs="Arial"/>
+          <w:sz w:val="22"/>
+          <w:szCs w:val="22"/>
+          <w:lang w:val="en-US"/>
+        </w:rPr>
+      </w:pPr>
+    </w:p>
+    <w:p>
+      <w:pPr>
+        <w:tabs>
+          <w:tab w:val="left" w:pos="426"/>
+        </w:tabs>
+        <w:spacing w:after="0" w:line="240" w:lineRule="auto"/>
+        <w:jc w:val="both"/>
+        <w:rPr>
+          <w:rFonts w:ascii="Arial" w:hAnsi="Arial" w:cs="Arial"/>
+          <w:sz w:val="22"/>
+          <w:szCs w:val="22"/>
+          <w:lang w:val="en-US"/>
+        </w:rPr>
+      </w:pPr>
+    </w:p>
+    <w:p>
+      <w:pPr>
+        <w:tabs>
+          <w:tab w:val="left" w:pos="426"/>
+        </w:tabs>
+        <w:spacing w:after="0" w:line="240" w:lineRule="auto"/>
+        <w:jc w:val="both"/>
+        <w:rPr>
+          <w:rFonts w:ascii="Arial" w:hAnsi="Arial" w:cs="Arial"/>
+          <w:sz w:val="22"/>
+          <w:szCs w:val="22"/>
+          <w:lang w:val="en-US"/>
+        </w:rPr>
+      </w:pPr>
+    </w:p>
+    <w:p>
+      <w:pPr>
+        <w:tabs>
+          <w:tab w:val="left" w:pos="426"/>
+        </w:tabs>
+        <w:spacing w:after="0" w:line="240" w:lineRule="auto"/>
+        <w:jc w:val="both"/>
+        <w:rPr>
+          <w:rFonts w:ascii="Arial" w:hAnsi="Arial" w:cs="Arial"/>
+          <w:sz w:val="22"/>
+          <w:szCs w:val="22"/>
+          <w:lang w:val="en-US"/>
+        </w:rPr>
+      </w:pPr>
+    </w:p>
+    <w:p>
+      <w:pPr>
+        <w:tabs>
+          <w:tab w:val="left" w:pos="426"/>
+        </w:tabs>
+        <w:spacing w:after="0" w:line="240" w:lineRule="auto"/>
+        <w:jc w:val="both"/>
+        <w:rPr>
+          <w:rFonts w:ascii="Arial" w:hAnsi="Arial" w:cs="Arial"/>
+          <w:sz w:val="22"/>
+          <w:szCs w:val="22"/>
+          <w:lang w:val="en-US"/>
+        </w:rPr>
+      </w:pPr>
+    </w:p>
+    <w:p>
+      <w:pPr>
+        <w:tabs>
+          <w:tab w:val="left" w:pos="426"/>
+        </w:tabs>
+        <w:spacing w:after="0" w:line="240" w:lineRule="auto"/>
+        <w:jc w:val="both"/>
+        <w:rPr>
+          <w:rFonts w:ascii="Arial" w:hAnsi="Arial" w:cs="Arial"/>
+          <w:sz w:val="22"/>
+          <w:szCs w:val="22"/>
+          <w:lang w:val="en-US"/>
+        </w:rPr>
+      </w:pPr>
+    </w:p>
+    <w:p>
+      <w:pPr>
+        <w:tabs>
+          <w:tab w:val="left" w:pos="426"/>
+        </w:tabs>
+        <w:spacing w:after="0" w:line="240" w:lineRule="auto"/>
+        <w:jc w:val="both"/>
+        <w:rPr>
+          <w:rFonts w:ascii="Arial" w:hAnsi="Arial" w:cs="Arial"/>
+          <w:sz w:val="22"/>
+          <w:szCs w:val="22"/>
+          <w:lang w:val="en-US"/>
+        </w:rPr>
+      </w:pPr>
+    </w:p>
+    <w:p>
+      <w:pPr>
+        <w:tabs>
+          <w:tab w:val="left" w:pos="426"/>
+        </w:tabs>
+        <w:spacing w:after="0" w:line="240" w:lineRule="auto"/>
+        <w:jc w:val="both"/>
+        <w:rPr>
+          <w:rFonts w:ascii="Arial" w:hAnsi="Arial" w:cs="Arial"/>
+          <w:sz w:val="22"/>
+          <w:szCs w:val="22"/>
+          <w:lang w:val="en-US"/>
+        </w:rPr>
+      </w:pPr>
+    </w:p>
+    <w:p>
+      <w:pPr>
+        <w:tabs>
+          <w:tab w:val="left" w:pos="426"/>
+        </w:tabs>
+        <w:spacing w:after="0" w:line="240" w:lineRule="auto"/>
+        <w:jc w:val="both"/>
+        <w:rPr>
+          <w:rFonts w:ascii="Arial" w:hAnsi="Arial" w:cs="Arial"/>
+          <w:sz w:val="22"/>
+          <w:szCs w:val="22"/>
+          <w:lang w:val="en-US"/>
+        </w:rPr>
+      </w:pPr>
+    </w:p>
+    <w:p>
+      <w:pPr>
+        <w:tabs>
+          <w:tab w:val="left" w:pos="426"/>
+        </w:tabs>
+        <w:spacing w:after="0" w:line="240" w:lineRule="auto"/>
+        <w:jc w:val="both"/>
+        <w:rPr>
+          <w:rFonts w:ascii="Arial" w:hAnsi="Arial" w:cs="Arial"/>
+          <w:sz w:val="22"/>
+          <w:szCs w:val="22"/>
+          <w:lang w:val="en-US"/>
+        </w:rPr>
+      </w:pPr>
+      <w:r>
+        <w:rPr>
+          <w:rFonts w:ascii="Arial" w:hAnsi="Arial" w:cs="Arial"/>
+          <w:sz w:val="22"/>
+          <w:szCs w:val="22"/>
+          <w:lang w:val="en-US"/>
+        </w:rPr>
+        <w:lastRenderedPageBreak/>
+        <w:t xml:space="preserve">10. </w:t>
+      </w:r>
+      <w:r>
+        <w:rPr>
+          <w:rFonts w:ascii="Arial" w:hAnsi="Arial" w:cs="Arial"/>
+          <w:sz w:val="22"/>
+          <w:szCs w:val="22"/>
+        </w:rPr>
+        <w:t>Provide the screenshot of git log [1 mark]</w:t>
+      </w:r>
+    </w:p>
+    <w:p>
+      <w:pPr>
+        <w:tabs>
+          <w:tab w:val="left" w:pos="426"/>
+        </w:tabs>
+        <w:spacing w:after="0" w:line="240" w:lineRule="auto"/>
+        <w:jc w:val="both"/>
+        <w:rPr>
+          <w:rFonts w:ascii="Arial" w:hAnsi="Arial" w:cs="Arial"/>
+          <w:sz w:val="22"/>
+          <w:szCs w:val="22"/>
+          <w:lang w:val="en-US"/>
+        </w:rPr>
+      </w:pPr>
+    </w:p>
+    <w:p>
+      <w:pPr>
+        <w:tabs>
+          <w:tab w:val="left" w:pos="426"/>
+        </w:tabs>
+        <w:spacing w:after="0" w:line="240" w:lineRule="auto"/>
+        <w:jc w:val="both"/>
+        <w:rPr>
+          <w:rFonts w:ascii="Arial" w:hAnsi="Arial" w:cs="Arial"/>
+          <w:sz w:val="22"/>
+          <w:szCs w:val="22"/>
+          <w:lang w:val="en-US"/>
+        </w:rPr>
+      </w:pPr>
+      <w:r>
+        <w:rPr>
+          <w:rFonts w:ascii="Arial" w:hAnsi="Arial" w:cs="Arial"/>
+          <w:sz w:val="22"/>
+          <w:szCs w:val="22"/>
+          <w:lang w:val="en-US"/>
+        </w:rPr>
+        <w:drawing>
+          <wp:inline distT="0" distB="0" distL="0" distR="0" wp14:anchorId="3C10554D" wp14:editId="32F5781A">
+            <wp:extent cx="6858000" cy="5592445"/>
+            <wp:effectExtent l="0" t="0" r="0" b="8255"/>
+            <wp:docPr id="2008777213" name="Picture 1" descr="A screenshot of a computer program&#10;&#10;AI-generated content may be incorrect."/>
+            <wp:cNvGraphicFramePr>
+              <a:graphicFrameLocks xmlns:a="http://schemas.openxmlformats.org/drawingml/2006/main" noChangeAspect="1"/>
+            </wp:cNvGraphicFramePr>
+            <a:graphic xmlns:a="http://schemas.openxmlformats.org/drawingml/2006/main">
+              <a:graphicData uri="http://schemas.openxmlformats.org/drawingml/2006/picture">
+                <pic:pic xmlns:pic="http://schemas.openxmlformats.org/drawingml/2006/picture">
+                  <pic:nvPicPr>
+                    <pic:cNvPr id="2008777213" name="Picture 1" descr="A screenshot of a computer program&#10;&#10;AI-generated content may be incorrect."/>
+                    <pic:cNvPicPr/>
+                  </pic:nvPicPr>
+                  <pic:blipFill>
+                    <a:blip r:embed="rId16"/>
+                    <a:stretch>
+                      <a:fillRect/>
+                    </a:stretch>
+                  </pic:blipFill>
+                  <pic:spPr>
+                    <a:xfrm>
+                      <a:off x="0" y="0"/>
+                      <a:ext cx="6858000" cy="5592445"/>
                     </a:xfrm>
                     <a:prstGeom prst="rect">
                       <a:avLst/>

</xml_diff>